<commit_message>
Added section 1.12 (Procedures)
</commit_message>
<xml_diff>
--- a/Data Miners CAHSI Report.docx
+++ b/Data Miners CAHSI Report.docx
@@ -350,7 +350,7 @@
           <w:r>
             <w:fldChar w:fldCharType="separate"/>
           </w:r>
-          <w:hyperlink w:anchor="_Toc499816625" w:history="1">
+          <w:hyperlink w:anchor="_Toc500164528" w:history="1">
             <w:r>
               <w:rPr>
                 <w:rStyle w:val="Hyperlink"/>
@@ -377,7 +377,7 @@
                 <w:noProof/>
                 <w:webHidden/>
               </w:rPr>
-              <w:instrText xml:space="preserve"> PAGEREF _Toc499816625 \h </w:instrText>
+              <w:instrText xml:space="preserve"> PAGEREF _Toc500164528 \h </w:instrText>
             </w:r>
             <w:r>
               <w:rPr>
@@ -419,7 +419,7 @@
               <w:noProof/>
             </w:rPr>
           </w:pPr>
-          <w:hyperlink w:anchor="_Toc499816626" w:history="1">
+          <w:hyperlink w:anchor="_Toc500164529" w:history="1">
             <w:r>
               <w:rPr>
                 <w:rStyle w:val="Hyperlink"/>
@@ -446,7 +446,7 @@
                 <w:noProof/>
                 <w:webHidden/>
               </w:rPr>
-              <w:instrText xml:space="preserve"> PAGEREF _Toc499816626 \h </w:instrText>
+              <w:instrText xml:space="preserve"> PAGEREF _Toc500164529 \h </w:instrText>
             </w:r>
             <w:r>
               <w:rPr>
@@ -488,7 +488,7 @@
               <w:noProof/>
             </w:rPr>
           </w:pPr>
-          <w:hyperlink w:anchor="_Toc499816627" w:history="1">
+          <w:hyperlink w:anchor="_Toc500164530" w:history="1">
             <w:r>
               <w:rPr>
                 <w:rStyle w:val="Hyperlink"/>
@@ -515,7 +515,7 @@
                 <w:noProof/>
                 <w:webHidden/>
               </w:rPr>
-              <w:instrText xml:space="preserve"> PAGEREF _Toc499816627 \h </w:instrText>
+              <w:instrText xml:space="preserve"> PAGEREF _Toc500164530 \h </w:instrText>
             </w:r>
             <w:r>
               <w:rPr>
@@ -557,7 +557,7 @@
               <w:noProof/>
             </w:rPr>
           </w:pPr>
-          <w:hyperlink w:anchor="_Toc499816628" w:history="1">
+          <w:hyperlink w:anchor="_Toc500164531" w:history="1">
             <w:r>
               <w:rPr>
                 <w:rStyle w:val="Hyperlink"/>
@@ -584,7 +584,7 @@
                 <w:noProof/>
                 <w:webHidden/>
               </w:rPr>
-              <w:instrText xml:space="preserve"> PAGEREF _Toc499816628 \h </w:instrText>
+              <w:instrText xml:space="preserve"> PAGEREF _Toc500164531 \h </w:instrText>
             </w:r>
             <w:r>
               <w:rPr>
@@ -626,7 +626,7 @@
               <w:noProof/>
             </w:rPr>
           </w:pPr>
-          <w:hyperlink w:anchor="_Toc499816629" w:history="1">
+          <w:hyperlink w:anchor="_Toc500164532" w:history="1">
             <w:r>
               <w:rPr>
                 <w:rStyle w:val="Hyperlink"/>
@@ -653,7 +653,7 @@
                 <w:noProof/>
                 <w:webHidden/>
               </w:rPr>
-              <w:instrText xml:space="preserve"> PAGEREF _Toc499816629 \h </w:instrText>
+              <w:instrText xml:space="preserve"> PAGEREF _Toc500164532 \h </w:instrText>
             </w:r>
             <w:r>
               <w:rPr>
@@ -695,7 +695,7 @@
               <w:noProof/>
             </w:rPr>
           </w:pPr>
-          <w:hyperlink w:anchor="_Toc499816630" w:history="1">
+          <w:hyperlink w:anchor="_Toc500164533" w:history="1">
             <w:r>
               <w:rPr>
                 <w:rStyle w:val="Hyperlink"/>
@@ -722,7 +722,7 @@
                 <w:noProof/>
                 <w:webHidden/>
               </w:rPr>
-              <w:instrText xml:space="preserve"> PAGEREF _Toc499816630 \h </w:instrText>
+              <w:instrText xml:space="preserve"> PAGEREF _Toc500164533 \h </w:instrText>
             </w:r>
             <w:r>
               <w:rPr>
@@ -764,7 +764,7 @@
               <w:noProof/>
             </w:rPr>
           </w:pPr>
-          <w:hyperlink w:anchor="_Toc499816631" w:history="1">
+          <w:hyperlink w:anchor="_Toc500164534" w:history="1">
             <w:r>
               <w:rPr>
                 <w:rStyle w:val="Hyperlink"/>
@@ -791,7 +791,7 @@
                 <w:noProof/>
                 <w:webHidden/>
               </w:rPr>
-              <w:instrText xml:space="preserve"> PAGEREF _Toc499816631 \h </w:instrText>
+              <w:instrText xml:space="preserve"> PAGEREF _Toc500164534 \h </w:instrText>
             </w:r>
             <w:r>
               <w:rPr>
@@ -833,7 +833,7 @@
               <w:noProof/>
             </w:rPr>
           </w:pPr>
-          <w:hyperlink w:anchor="_Toc499816632" w:history="1">
+          <w:hyperlink w:anchor="_Toc500164535" w:history="1">
             <w:r>
               <w:rPr>
                 <w:rStyle w:val="Hyperlink"/>
@@ -860,7 +860,7 @@
                 <w:noProof/>
                 <w:webHidden/>
               </w:rPr>
-              <w:instrText xml:space="preserve"> PAGEREF _Toc499816632 \h </w:instrText>
+              <w:instrText xml:space="preserve"> PAGEREF _Toc500164535 \h </w:instrText>
             </w:r>
             <w:r>
               <w:rPr>
@@ -902,7 +902,7 @@
               <w:noProof/>
             </w:rPr>
           </w:pPr>
-          <w:hyperlink w:anchor="_Toc499816633" w:history="1">
+          <w:hyperlink w:anchor="_Toc500164536" w:history="1">
             <w:r>
               <w:rPr>
                 <w:rStyle w:val="Hyperlink"/>
@@ -929,7 +929,7 @@
                 <w:noProof/>
                 <w:webHidden/>
               </w:rPr>
-              <w:instrText xml:space="preserve"> PAGEREF _Toc499816633 \h </w:instrText>
+              <w:instrText xml:space="preserve"> PAGEREF _Toc500164536 \h </w:instrText>
             </w:r>
             <w:r>
               <w:rPr>
@@ -971,7 +971,7 @@
               <w:noProof/>
             </w:rPr>
           </w:pPr>
-          <w:hyperlink w:anchor="_Toc499816634" w:history="1">
+          <w:hyperlink w:anchor="_Toc500164537" w:history="1">
             <w:r>
               <w:rPr>
                 <w:rStyle w:val="Hyperlink"/>
@@ -998,7 +998,7 @@
                 <w:noProof/>
                 <w:webHidden/>
               </w:rPr>
-              <w:instrText xml:space="preserve"> PAGEREF _Toc499816634 \h </w:instrText>
+              <w:instrText xml:space="preserve"> PAGEREF _Toc500164537 \h </w:instrText>
             </w:r>
             <w:r>
               <w:rPr>
@@ -1040,13 +1040,13 @@
               <w:noProof/>
             </w:rPr>
           </w:pPr>
-          <w:hyperlink w:anchor="_Toc499816635" w:history="1">
+          <w:hyperlink w:anchor="_Toc500164538" w:history="1">
             <w:r>
               <w:rPr>
                 <w:rStyle w:val="Hyperlink"/>
                 <w:noProof/>
               </w:rPr>
-              <w:t>1.13 Reports</w:t>
+              <w:t>1.12 Procedures</w:t>
             </w:r>
             <w:r>
               <w:rPr>
@@ -1067,7 +1067,7 @@
                 <w:noProof/>
                 <w:webHidden/>
               </w:rPr>
-              <w:instrText xml:space="preserve"> PAGEREF _Toc499816635 \h </w:instrText>
+              <w:instrText xml:space="preserve"> PAGEREF _Toc500164538 \h </w:instrText>
             </w:r>
             <w:r>
               <w:rPr>
@@ -1109,7 +1109,90 @@
               <w:noProof/>
             </w:rPr>
           </w:pPr>
-          <w:hyperlink w:anchor="_Toc499816636" w:history="1">
+          <w:hyperlink w:anchor="_Toc500164539" w:history="1">
+            <w:r>
+              <w:rPr>
+                <w:rStyle w:val="Hyperlink"/>
+                <w:noProof/>
+              </w:rPr>
+              <w:t>1.13 Repo</w:t>
+            </w:r>
+            <w:r>
+              <w:rPr>
+                <w:rStyle w:val="Hyperlink"/>
+                <w:noProof/>
+              </w:rPr>
+              <w:t>r</w:t>
+            </w:r>
+            <w:r>
+              <w:rPr>
+                <w:rStyle w:val="Hyperlink"/>
+                <w:noProof/>
+              </w:rPr>
+              <w:t>ts</w:t>
+            </w:r>
+            <w:r>
+              <w:rPr>
+                <w:noProof/>
+                <w:webHidden/>
+              </w:rPr>
+              <w:tab/>
+            </w:r>
+            <w:r>
+              <w:rPr>
+                <w:noProof/>
+                <w:webHidden/>
+              </w:rPr>
+              <w:fldChar w:fldCharType="begin"/>
+            </w:r>
+            <w:r>
+              <w:rPr>
+                <w:noProof/>
+                <w:webHidden/>
+              </w:rPr>
+              <w:instrText xml:space="preserve"> PAGEREF _Toc500164539 \h </w:instrText>
+            </w:r>
+            <w:r>
+              <w:rPr>
+                <w:noProof/>
+                <w:webHidden/>
+              </w:rPr>
+            </w:r>
+            <w:r>
+              <w:rPr>
+                <w:noProof/>
+                <w:webHidden/>
+              </w:rPr>
+              <w:fldChar w:fldCharType="separate"/>
+            </w:r>
+            <w:r>
+              <w:rPr>
+                <w:noProof/>
+                <w:webHidden/>
+              </w:rPr>
+              <w:t>29</w:t>
+            </w:r>
+            <w:r>
+              <w:rPr>
+                <w:noProof/>
+                <w:webHidden/>
+              </w:rPr>
+              <w:fldChar w:fldCharType="end"/>
+            </w:r>
+          </w:hyperlink>
+        </w:p>
+        <w:p>
+          <w:pPr>
+            <w:pStyle w:val="TOC1"/>
+            <w:tabs>
+              <w:tab w:val="right" w:leader="dot" w:pos="9350"/>
+            </w:tabs>
+            <w:rPr>
+              <w:rFonts w:eastAsiaTheme="minorEastAsia"/>
+              <w:noProof/>
+            </w:rPr>
+          </w:pPr>
+          <w:hyperlink w:anchor="_Toc500164540" w:history="1">
             <w:r>
               <w:rPr>
                 <w:rStyle w:val="Hyperlink"/>
@@ -1136,7 +1219,7 @@
                 <w:noProof/>
                 <w:webHidden/>
               </w:rPr>
-              <w:instrText xml:space="preserve"> PAGEREF _Toc499816636 \h </w:instrText>
+              <w:instrText xml:space="preserve"> PAGEREF _Toc500164540 \h </w:instrText>
             </w:r>
             <w:r>
               <w:rPr>
@@ -1156,7 +1239,7 @@
                 <w:noProof/>
                 <w:webHidden/>
               </w:rPr>
-              <w:t>27</w:t>
+              <w:t>31</w:t>
             </w:r>
             <w:r>
               <w:rPr>
@@ -1188,8 +1271,6 @@
           <w:szCs w:val="28"/>
         </w:rPr>
       </w:pPr>
-      <w:bookmarkStart w:id="0" w:name="_GoBack"/>
-      <w:bookmarkEnd w:id="0"/>
       <w:r>
         <w:rPr>
           <w:sz w:val="28"/>
@@ -1202,7 +1283,7 @@
       <w:pPr>
         <w:pStyle w:val="Heading1"/>
       </w:pPr>
-      <w:bookmarkStart w:id="1" w:name="_Hlk497136705"/>
+      <w:bookmarkStart w:id="0" w:name="_Hlk497136705"/>
       <w:r>
         <w:lastRenderedPageBreak/>
         <w:t xml:space="preserve"> </w:t>
@@ -1210,16 +1291,16 @@
       <w:r>
         <w:t xml:space="preserve">     </w:t>
       </w:r>
-      <w:bookmarkStart w:id="2" w:name="_Toc499816625"/>
+      <w:bookmarkStart w:id="1" w:name="_Toc500164528"/>
       <w:r>
         <w:t xml:space="preserve">1.3 </w:t>
       </w:r>
       <w:r>
         <w:t>Abstract Review System Scope</w:t>
       </w:r>
-      <w:bookmarkEnd w:id="2"/>
-    </w:p>
-    <w:bookmarkEnd w:id="1"/>
+      <w:bookmarkEnd w:id="1"/>
+    </w:p>
+    <w:bookmarkEnd w:id="0"/>
     <w:p>
       <w:pPr>
         <w:rPr>
@@ -2168,7 +2249,7 @@
       <w:pPr>
         <w:pStyle w:val="Heading1"/>
       </w:pPr>
-      <w:bookmarkStart w:id="3" w:name="_Toc499816626"/>
+      <w:bookmarkStart w:id="2" w:name="_Toc500164529"/>
       <w:r>
         <w:lastRenderedPageBreak/>
         <w:t>1.4</w:t>
@@ -2179,7 +2260,7 @@
       <w:r>
         <w:t>Requirements and Assumptions</w:t>
       </w:r>
-      <w:bookmarkEnd w:id="3"/>
+      <w:bookmarkEnd w:id="2"/>
     </w:p>
     <w:p>
       <w:pPr>
@@ -2844,14 +2925,14 @@
       <w:r>
         <w:t xml:space="preserve">     </w:t>
       </w:r>
-      <w:bookmarkStart w:id="4" w:name="_Toc499816627"/>
+      <w:bookmarkStart w:id="3" w:name="_Toc500164530"/>
       <w:r>
         <w:t xml:space="preserve">1.5 </w:t>
       </w:r>
       <w:r>
         <w:t>E/R Diagram</w:t>
       </w:r>
-      <w:bookmarkEnd w:id="4"/>
+      <w:bookmarkEnd w:id="3"/>
     </w:p>
     <w:p>
       <w:pPr>
@@ -2958,14 +3039,14 @@
       <w:r>
         <w:t xml:space="preserve">     </w:t>
       </w:r>
-      <w:bookmarkStart w:id="5" w:name="_Toc499816628"/>
+      <w:bookmarkStart w:id="4" w:name="_Toc500164531"/>
       <w:r>
         <w:t xml:space="preserve">1.6 </w:t>
       </w:r>
       <w:r>
         <w:t>Relational Model</w:t>
       </w:r>
-      <w:bookmarkEnd w:id="5"/>
+      <w:bookmarkEnd w:id="4"/>
     </w:p>
     <w:p>
       <w:r>
@@ -3025,13 +3106,13 @@
       <w:pPr>
         <w:pStyle w:val="Heading1"/>
       </w:pPr>
-      <w:bookmarkStart w:id="6" w:name="_Hlk497141648"/>
-      <w:bookmarkStart w:id="7" w:name="_Hlk499816142"/>
+      <w:bookmarkStart w:id="5" w:name="_Hlk497141648"/>
+      <w:bookmarkStart w:id="6" w:name="_Hlk499816142"/>
       <w:r>
         <w:lastRenderedPageBreak/>
         <w:t xml:space="preserve">     </w:t>
       </w:r>
-      <w:bookmarkStart w:id="8" w:name="_Toc499816629"/>
+      <w:bookmarkStart w:id="7" w:name="_Toc500164532"/>
       <w:r>
         <w:t>1.6</w:t>
       </w:r>
@@ -3041,10 +3122,10 @@
       <w:r>
         <w:t>Normalized Schema</w:t>
       </w:r>
-      <w:bookmarkEnd w:id="6"/>
-      <w:bookmarkEnd w:id="8"/>
-    </w:p>
-    <w:bookmarkEnd w:id="7"/>
+      <w:bookmarkEnd w:id="5"/>
+      <w:bookmarkEnd w:id="7"/>
+    </w:p>
+    <w:bookmarkEnd w:id="6"/>
     <w:p>
       <w:pPr>
         <w:ind w:left="360"/>
@@ -3228,21 +3309,15 @@
       <w:pPr>
         <w:pStyle w:val="Heading1"/>
       </w:pPr>
-      <w:bookmarkStart w:id="9" w:name="_Toc499816630"/>
+      <w:bookmarkStart w:id="8" w:name="_Toc500164533"/>
       <w:r>
         <w:lastRenderedPageBreak/>
-        <w:t>1.</w:t>
-      </w:r>
-      <w:r>
-        <w:t>7</w:t>
-      </w:r>
-      <w:r>
-        <w:t xml:space="preserve">   </w:t>
+        <w:t xml:space="preserve">1.7   </w:t>
       </w:r>
       <w:r>
         <w:t>Normalized database schema</w:t>
       </w:r>
-      <w:bookmarkEnd w:id="9"/>
+      <w:bookmarkEnd w:id="8"/>
     </w:p>
     <w:p>
       <w:pPr>
@@ -5224,14 +5299,14 @@
       <w:pPr>
         <w:pStyle w:val="Heading1"/>
       </w:pPr>
-      <w:bookmarkStart w:id="10" w:name="_Toc499816631"/>
+      <w:bookmarkStart w:id="9" w:name="_Toc500164534"/>
       <w:r>
         <w:t xml:space="preserve">1.8   </w:t>
       </w:r>
       <w:r>
         <w:t>Database Schema</w:t>
       </w:r>
-      <w:bookmarkEnd w:id="10"/>
+      <w:bookmarkEnd w:id="9"/>
       <w:r>
         <w:t xml:space="preserve"> </w:t>
       </w:r>
@@ -8036,14 +8111,14 @@
       <w:pPr>
         <w:pStyle w:val="Heading1"/>
       </w:pPr>
-      <w:bookmarkStart w:id="11" w:name="_Toc499816632"/>
+      <w:bookmarkStart w:id="10" w:name="_Toc500164535"/>
       <w:r>
         <w:t>1.9 Database</w:t>
       </w:r>
       <w:r>
         <w:t xml:space="preserve"> Record</w:t>
       </w:r>
-      <w:bookmarkEnd w:id="11"/>
+      <w:bookmarkEnd w:id="10"/>
     </w:p>
     <w:p>
       <w:pPr>
@@ -20019,14 +20094,14 @@
       <w:pPr>
         <w:pStyle w:val="Heading1"/>
       </w:pPr>
-      <w:bookmarkStart w:id="12" w:name="_Toc499816633"/>
+      <w:bookmarkStart w:id="11" w:name="_Toc500164536"/>
       <w:r>
         <w:t xml:space="preserve">1.10 </w:t>
       </w:r>
       <w:r>
         <w:t>SQL Queries</w:t>
       </w:r>
-      <w:bookmarkEnd w:id="12"/>
+      <w:bookmarkEnd w:id="11"/>
     </w:p>
     <w:p>
       <w:pPr>
@@ -20432,99 +20507,884 @@
       <w:r>
         <w:t xml:space="preserve"> </w:t>
       </w:r>
-      <w:bookmarkStart w:id="13" w:name="_Toc499816634"/>
+      <w:bookmarkStart w:id="12" w:name="_Toc500164537"/>
       <w:r>
         <w:t xml:space="preserve">1.11 </w:t>
       </w:r>
       <w:r>
         <w:t>Views</w:t>
       </w:r>
+      <w:bookmarkEnd w:id="12"/>
+    </w:p>
+    <w:p>
+      <w:r>
+        <w:t xml:space="preserve">For the views, we had some particularly complicated queries </w:t>
+      </w:r>
+      <w:proofErr w:type="gramStart"/>
+      <w:r>
+        <w:t>in order to</w:t>
+      </w:r>
+      <w:proofErr w:type="gramEnd"/>
+      <w:r>
+        <w:t xml:space="preserve"> look at the students and mentors/reviewers. Aside from the general reports, we also had a filtering section that utilized these views to speed up the filtering process. </w:t>
+      </w:r>
+    </w:p>
+    <w:p/>
+    <w:p>
+      <w:r>
+        <w:t xml:space="preserve">CREATE VIEW </w:t>
+      </w:r>
+      <w:proofErr w:type="spellStart"/>
+      <w:r>
+        <w:t>StudentRoster</w:t>
+      </w:r>
+      <w:proofErr w:type="spellEnd"/>
+    </w:p>
+    <w:p>
+      <w:r>
+        <w:t xml:space="preserve">SELECT </w:t>
+      </w:r>
+      <w:proofErr w:type="spellStart"/>
+      <w:proofErr w:type="gramStart"/>
+      <w:r>
+        <w:t>S.Sfirst</w:t>
+      </w:r>
+      <w:proofErr w:type="spellEnd"/>
+      <w:proofErr w:type="gramEnd"/>
+      <w:r>
+        <w:t xml:space="preserve">, </w:t>
+      </w:r>
+      <w:proofErr w:type="spellStart"/>
+      <w:r>
+        <w:t>S.Slast</w:t>
+      </w:r>
+      <w:proofErr w:type="spellEnd"/>
+      <w:r>
+        <w:t xml:space="preserve">, </w:t>
+      </w:r>
+      <w:proofErr w:type="spellStart"/>
+      <w:r>
+        <w:t>G.Ggender</w:t>
+      </w:r>
+      <w:proofErr w:type="spellEnd"/>
+      <w:r>
+        <w:t xml:space="preserve">, </w:t>
+      </w:r>
+      <w:proofErr w:type="spellStart"/>
+      <w:r>
+        <w:t>E.Eethnicity</w:t>
+      </w:r>
+      <w:proofErr w:type="spellEnd"/>
+      <w:r>
+        <w:t xml:space="preserve">, </w:t>
+      </w:r>
+      <w:proofErr w:type="spellStart"/>
+      <w:r>
+        <w:t>M.Mmajor</w:t>
+      </w:r>
+      <w:proofErr w:type="spellEnd"/>
+      <w:r>
+        <w:t xml:space="preserve">, </w:t>
+      </w:r>
+      <w:proofErr w:type="spellStart"/>
+      <w:r>
+        <w:t>C.Cclass</w:t>
+      </w:r>
+      <w:proofErr w:type="spellEnd"/>
+    </w:p>
+    <w:p>
+      <w:r>
+        <w:t>FROM Student S</w:t>
+      </w:r>
+    </w:p>
+    <w:p>
+      <w:r>
+        <w:t xml:space="preserve">JOIN Gender G on </w:t>
+      </w:r>
+      <w:proofErr w:type="spellStart"/>
+      <w:proofErr w:type="gramStart"/>
+      <w:r>
+        <w:t>G.Ggender</w:t>
+      </w:r>
+      <w:proofErr w:type="gramEnd"/>
+      <w:r>
+        <w:t>_id</w:t>
+      </w:r>
+      <w:proofErr w:type="spellEnd"/>
+      <w:r>
+        <w:t xml:space="preserve"> = </w:t>
+      </w:r>
+      <w:proofErr w:type="spellStart"/>
+      <w:r>
+        <w:t>S.Sgender</w:t>
+      </w:r>
+      <w:proofErr w:type="spellEnd"/>
+    </w:p>
+    <w:p>
+      <w:r>
+        <w:t xml:space="preserve">JOIN Ethnicity E on </w:t>
+      </w:r>
+      <w:proofErr w:type="spellStart"/>
+      <w:proofErr w:type="gramStart"/>
+      <w:r>
+        <w:t>E.Eethnicity</w:t>
+      </w:r>
+      <w:proofErr w:type="gramEnd"/>
+      <w:r>
+        <w:t>_id</w:t>
+      </w:r>
+      <w:proofErr w:type="spellEnd"/>
+      <w:r>
+        <w:t xml:space="preserve"> = </w:t>
+      </w:r>
+      <w:proofErr w:type="spellStart"/>
+      <w:r>
+        <w:t>S.Sethnicity</w:t>
+      </w:r>
+      <w:proofErr w:type="spellEnd"/>
+    </w:p>
+    <w:p>
+      <w:r>
+        <w:t xml:space="preserve">JOIN Major M on </w:t>
+      </w:r>
+      <w:proofErr w:type="spellStart"/>
+      <w:proofErr w:type="gramStart"/>
+      <w:r>
+        <w:t>M.Mmajor</w:t>
+      </w:r>
+      <w:proofErr w:type="gramEnd"/>
+      <w:r>
+        <w:t>_id</w:t>
+      </w:r>
+      <w:proofErr w:type="spellEnd"/>
+      <w:r>
+        <w:t xml:space="preserve"> = </w:t>
+      </w:r>
+      <w:proofErr w:type="spellStart"/>
+      <w:r>
+        <w:t>S.Smajor</w:t>
+      </w:r>
+      <w:proofErr w:type="spellEnd"/>
+    </w:p>
+    <w:p>
+      <w:r>
+        <w:t xml:space="preserve">JOIN Classification C on </w:t>
+      </w:r>
+      <w:proofErr w:type="spellStart"/>
+      <w:proofErr w:type="gramStart"/>
+      <w:r>
+        <w:t>C.Cclass</w:t>
+      </w:r>
+      <w:proofErr w:type="gramEnd"/>
+      <w:r>
+        <w:t>_id</w:t>
+      </w:r>
+      <w:proofErr w:type="spellEnd"/>
+      <w:r>
+        <w:t xml:space="preserve"> = </w:t>
+      </w:r>
+      <w:proofErr w:type="spellStart"/>
+      <w:r>
+        <w:t>S.Sclass</w:t>
+      </w:r>
+      <w:proofErr w:type="spellEnd"/>
+    </w:p>
+    <w:p>
+      <w:r>
+        <w:t xml:space="preserve">WHERE </w:t>
+      </w:r>
+      <w:proofErr w:type="spellStart"/>
+      <w:proofErr w:type="gramStart"/>
+      <w:r>
+        <w:t>S.Slast</w:t>
+      </w:r>
+      <w:proofErr w:type="spellEnd"/>
+      <w:proofErr w:type="gramEnd"/>
+      <w:r>
+        <w:t xml:space="preserve"> = ‘Smith’;</w:t>
+      </w:r>
+    </w:p>
+    <w:p/>
+    <w:p>
+      <w:r>
+        <w:t xml:space="preserve">CREATE VIEW </w:t>
+      </w:r>
+      <w:proofErr w:type="spellStart"/>
+      <w:r>
+        <w:t>MentorRoster</w:t>
+      </w:r>
+      <w:proofErr w:type="spellEnd"/>
+    </w:p>
+    <w:p>
+      <w:r>
+        <w:t xml:space="preserve">SELECT </w:t>
+      </w:r>
+      <w:proofErr w:type="spellStart"/>
+      <w:proofErr w:type="gramStart"/>
+      <w:r>
+        <w:t>R.MRfirst</w:t>
+      </w:r>
+      <w:proofErr w:type="spellEnd"/>
+      <w:proofErr w:type="gramEnd"/>
+      <w:r>
+        <w:t xml:space="preserve">, </w:t>
+      </w:r>
+      <w:proofErr w:type="spellStart"/>
+      <w:r>
+        <w:t>R.MRlast</w:t>
+      </w:r>
+      <w:proofErr w:type="spellEnd"/>
+      <w:r>
+        <w:t xml:space="preserve">, </w:t>
+      </w:r>
+      <w:proofErr w:type="spellStart"/>
+      <w:r>
+        <w:t>G.Ggender</w:t>
+      </w:r>
+      <w:proofErr w:type="spellEnd"/>
+      <w:r>
+        <w:t xml:space="preserve">, </w:t>
+      </w:r>
+      <w:proofErr w:type="spellStart"/>
+      <w:r>
+        <w:t>E.Eethnicity</w:t>
+      </w:r>
+      <w:proofErr w:type="spellEnd"/>
+      <w:r>
+        <w:t xml:space="preserve">, </w:t>
+      </w:r>
+      <w:proofErr w:type="spellStart"/>
+      <w:r>
+        <w:t>M.Mmajor</w:t>
+      </w:r>
+      <w:proofErr w:type="spellEnd"/>
+      <w:r>
+        <w:t xml:space="preserve">, </w:t>
+      </w:r>
+      <w:proofErr w:type="spellStart"/>
+      <w:r>
+        <w:t>C.Cclass</w:t>
+      </w:r>
+      <w:proofErr w:type="spellEnd"/>
+    </w:p>
+    <w:p>
+      <w:r>
+        <w:t xml:space="preserve">FROM </w:t>
+      </w:r>
+      <w:proofErr w:type="spellStart"/>
+      <w:r>
+        <w:t>Men_Rev</w:t>
+      </w:r>
+      <w:proofErr w:type="spellEnd"/>
+      <w:r>
+        <w:t xml:space="preserve"> R</w:t>
+      </w:r>
+    </w:p>
+    <w:p>
+      <w:r>
+        <w:t xml:space="preserve">JOIN Gender G on </w:t>
+      </w:r>
+      <w:proofErr w:type="spellStart"/>
+      <w:proofErr w:type="gramStart"/>
+      <w:r>
+        <w:t>G.Ggender</w:t>
+      </w:r>
+      <w:proofErr w:type="gramEnd"/>
+      <w:r>
+        <w:t>_id</w:t>
+      </w:r>
+      <w:proofErr w:type="spellEnd"/>
+      <w:r>
+        <w:t xml:space="preserve"> = </w:t>
+      </w:r>
+      <w:proofErr w:type="spellStart"/>
+      <w:r>
+        <w:t>R.MRgender</w:t>
+      </w:r>
+      <w:proofErr w:type="spellEnd"/>
+    </w:p>
+    <w:p>
+      <w:r>
+        <w:t xml:space="preserve">JOIN Ethnicity E on </w:t>
+      </w:r>
+      <w:proofErr w:type="spellStart"/>
+      <w:proofErr w:type="gramStart"/>
+      <w:r>
+        <w:t>E.Eethnicity</w:t>
+      </w:r>
+      <w:proofErr w:type="gramEnd"/>
+      <w:r>
+        <w:t>_id</w:t>
+      </w:r>
+      <w:proofErr w:type="spellEnd"/>
+      <w:r>
+        <w:t xml:space="preserve"> = </w:t>
+      </w:r>
+      <w:proofErr w:type="spellStart"/>
+      <w:r>
+        <w:t>R.MRethnicity</w:t>
+      </w:r>
+      <w:proofErr w:type="spellEnd"/>
+    </w:p>
+    <w:p>
+      <w:r>
+        <w:t xml:space="preserve">JOIN Title </w:t>
+      </w:r>
+      <w:proofErr w:type="spellStart"/>
+      <w:r>
+        <w:t>T on</w:t>
+      </w:r>
+      <w:proofErr w:type="spellEnd"/>
+      <w:r>
+        <w:t xml:space="preserve"> </w:t>
+      </w:r>
+      <w:proofErr w:type="spellStart"/>
+      <w:proofErr w:type="gramStart"/>
+      <w:r>
+        <w:t>T.Ttitle</w:t>
+      </w:r>
+      <w:proofErr w:type="gramEnd"/>
+      <w:r>
+        <w:t>_id</w:t>
+      </w:r>
+      <w:proofErr w:type="spellEnd"/>
+      <w:r>
+        <w:t xml:space="preserve"> = </w:t>
+      </w:r>
+      <w:proofErr w:type="spellStart"/>
+      <w:r>
+        <w:t>R.MRtitle</w:t>
+      </w:r>
+      <w:proofErr w:type="spellEnd"/>
+    </w:p>
+    <w:p>
+      <w:r>
+        <w:t xml:space="preserve">JOIN Institution I on </w:t>
+      </w:r>
+      <w:proofErr w:type="spellStart"/>
+      <w:proofErr w:type="gramStart"/>
+      <w:r>
+        <w:t>I.Iinst</w:t>
+      </w:r>
+      <w:proofErr w:type="gramEnd"/>
+      <w:r>
+        <w:t>_id</w:t>
+      </w:r>
+      <w:proofErr w:type="spellEnd"/>
+      <w:r>
+        <w:t xml:space="preserve"> = </w:t>
+      </w:r>
+      <w:proofErr w:type="spellStart"/>
+      <w:r>
+        <w:t>R.MRinst_name</w:t>
+      </w:r>
+      <w:proofErr w:type="spellEnd"/>
+    </w:p>
+    <w:p>
+      <w:r>
+        <w:t xml:space="preserve">WHERE </w:t>
+      </w:r>
+      <w:proofErr w:type="spellStart"/>
+      <w:proofErr w:type="gramStart"/>
+      <w:r>
+        <w:t>S.Slast</w:t>
+      </w:r>
+      <w:proofErr w:type="spellEnd"/>
+      <w:proofErr w:type="gramEnd"/>
+      <w:r>
+        <w:t xml:space="preserve"> = ‘Smith’;</w:t>
+      </w:r>
+    </w:p>
+    <w:p/>
+    <w:p>
+      <w:r>
+        <w:br w:type="page"/>
+      </w:r>
+    </w:p>
+    <w:p>
+      <w:pPr>
+        <w:pStyle w:val="Heading1"/>
+      </w:pPr>
+      <w:bookmarkStart w:id="13" w:name="_Toc500164538"/>
+      <w:r>
+        <w:lastRenderedPageBreak/>
+        <w:t>1.12 Procedures</w:t>
+      </w:r>
       <w:bookmarkEnd w:id="13"/>
     </w:p>
-    <w:p>
-      <w:r>
-        <w:t xml:space="preserve">For the views, we had some particularly complicated queries </w:t>
-      </w:r>
+    <w:p/>
+    <w:p>
+      <w:pPr>
+        <w:rPr>
+          <w:b/>
+        </w:rPr>
+      </w:pPr>
+      <w:r>
+        <w:rPr>
+          <w:b/>
+        </w:rPr>
+        <w:t>Procedure students’ gender</w:t>
+      </w:r>
+    </w:p>
+    <w:p>
+      <w:r>
+        <w:t>\d//</w:t>
+      </w:r>
+    </w:p>
+    <w:p>
+      <w:r>
+        <w:t xml:space="preserve">CREATE PROCEDURE </w:t>
+      </w:r>
+      <w:proofErr w:type="spellStart"/>
       <w:proofErr w:type="gramStart"/>
       <w:r>
-        <w:t>in order to</w:t>
+        <w:t>GenderStudentTotal</w:t>
+      </w:r>
+      <w:proofErr w:type="spellEnd"/>
+      <w:r>
+        <w:t>(</w:t>
       </w:r>
       <w:proofErr w:type="gramEnd"/>
       <w:r>
-        <w:t xml:space="preserve"> look at the students and mentors/reviewers. Aside from the general reports, we also had a filtering section that utilized these views to speed up the filtering process. </w:t>
+        <w:t xml:space="preserve">IN </w:t>
+      </w:r>
+      <w:proofErr w:type="spellStart"/>
+      <w:r>
+        <w:t>sgender</w:t>
+      </w:r>
+      <w:proofErr w:type="spellEnd"/>
+      <w:r>
+        <w:t xml:space="preserve"> INT(6))</w:t>
+      </w:r>
+    </w:p>
+    <w:p>
+      <w:r>
+        <w:t>BEGIN</w:t>
+      </w:r>
+    </w:p>
+    <w:p>
+      <w:r>
+        <w:t xml:space="preserve">SELECT </w:t>
+      </w:r>
+      <w:proofErr w:type="gramStart"/>
+      <w:r>
+        <w:t>count(</w:t>
+      </w:r>
+      <w:proofErr w:type="gramEnd"/>
+      <w:r>
+        <w:t xml:space="preserve">*) AS </w:t>
+      </w:r>
+      <w:proofErr w:type="spellStart"/>
+      <w:r>
+        <w:t>totalGender</w:t>
+      </w:r>
+      <w:proofErr w:type="spellEnd"/>
+    </w:p>
+    <w:p>
+      <w:r>
+        <w:t>FROM Student S</w:t>
+      </w:r>
+    </w:p>
+    <w:p>
+      <w:r>
+        <w:t xml:space="preserve">JOIN Gender G on </w:t>
+      </w:r>
+      <w:proofErr w:type="spellStart"/>
+      <w:proofErr w:type="gramStart"/>
+      <w:r>
+        <w:t>G.Ggender</w:t>
+      </w:r>
+      <w:proofErr w:type="gramEnd"/>
+      <w:r>
+        <w:t>_id</w:t>
+      </w:r>
+      <w:proofErr w:type="spellEnd"/>
+      <w:r>
+        <w:t xml:space="preserve"> = </w:t>
+      </w:r>
+      <w:proofErr w:type="spellStart"/>
+      <w:r>
+        <w:t>S.Sgender</w:t>
+      </w:r>
+      <w:proofErr w:type="spellEnd"/>
+    </w:p>
+    <w:p>
+      <w:r>
+        <w:t xml:space="preserve">WHERE </w:t>
+      </w:r>
+      <w:proofErr w:type="spellStart"/>
+      <w:proofErr w:type="gramStart"/>
+      <w:r>
+        <w:t>G.Ggender</w:t>
+      </w:r>
+      <w:proofErr w:type="gramEnd"/>
+      <w:r>
+        <w:t>_id</w:t>
+      </w:r>
+      <w:proofErr w:type="spellEnd"/>
+      <w:r>
+        <w:t xml:space="preserve"> = </w:t>
+      </w:r>
+      <w:proofErr w:type="spellStart"/>
+      <w:r>
+        <w:t>sgender</w:t>
+      </w:r>
+      <w:proofErr w:type="spellEnd"/>
+      <w:r>
+        <w:t>;</w:t>
+      </w:r>
+    </w:p>
+    <w:p>
+      <w:r>
+        <w:t>END//</w:t>
+      </w:r>
+    </w:p>
+    <w:p>
+      <w:r>
+        <w:t>\d;</w:t>
       </w:r>
     </w:p>
     <w:p/>
     <w:p>
       <w:r>
-        <w:t xml:space="preserve">CREATE VIEW </w:t>
-      </w:r>
-      <w:proofErr w:type="spellStart"/>
-      <w:r>
-        <w:t>StudentRoster</w:t>
-      </w:r>
-      <w:proofErr w:type="spellEnd"/>
+        <w:rPr>
+          <w:noProof/>
+        </w:rPr>
+        <w:drawing>
+          <wp:inline distT="0" distB="0" distL="0" distR="0" wp14:anchorId="5B12DAB9" wp14:editId="7D5DC5CB">
+            <wp:extent cx="4305300" cy="4118114"/>
+            <wp:effectExtent l="0" t="0" r="0" b="0"/>
+            <wp:docPr id="17" name="Picture 17"/>
+            <wp:cNvGraphicFramePr>
+              <a:graphicFrameLocks xmlns:a="http://schemas.openxmlformats.org/drawingml/2006/main" noChangeAspect="1"/>
+            </wp:cNvGraphicFramePr>
+            <a:graphic xmlns:a="http://schemas.openxmlformats.org/drawingml/2006/main">
+              <a:graphicData uri="http://schemas.openxmlformats.org/drawingml/2006/picture">
+                <pic:pic xmlns:pic="http://schemas.openxmlformats.org/drawingml/2006/picture">
+                  <pic:nvPicPr>
+                    <pic:cNvPr id="0" name=""/>
+                    <pic:cNvPicPr/>
+                  </pic:nvPicPr>
+                  <pic:blipFill rotWithShape="1">
+                    <a:blip r:embed="rId17"/>
+                    <a:srcRect t="26284" r="60933" b="7251"/>
+                    <a:stretch/>
+                  </pic:blipFill>
+                  <pic:spPr bwMode="auto">
+                    <a:xfrm>
+                      <a:off x="0" y="0"/>
+                      <a:ext cx="4316140" cy="4128482"/>
+                    </a:xfrm>
+                    <a:prstGeom prst="rect">
+                      <a:avLst/>
+                    </a:prstGeom>
+                    <a:ln>
+                      <a:noFill/>
+                    </a:ln>
+                    <a:extLst>
+                      <a:ext uri="{53640926-AAD7-44D8-BBD7-CCE9431645EC}">
+                        <a14:shadowObscured xmlns:a14="http://schemas.microsoft.com/office/drawing/2010/main"/>
+                      </a:ext>
+                    </a:extLst>
+                  </pic:spPr>
+                </pic:pic>
+              </a:graphicData>
+            </a:graphic>
+          </wp:inline>
+        </w:drawing>
+      </w:r>
+    </w:p>
+    <w:p/>
+    <w:p>
+      <w:pPr>
+        <w:rPr>
+          <w:noProof/>
+        </w:rPr>
+      </w:pPr>
+      <w:r>
+        <w:rPr>
+          <w:noProof/>
+        </w:rPr>
+        <w:lastRenderedPageBreak/>
+        <w:drawing>
+          <wp:inline distT="0" distB="0" distL="0" distR="0" wp14:anchorId="1179EDBE" wp14:editId="0DA24235">
+            <wp:extent cx="5783766" cy="971550"/>
+            <wp:effectExtent l="0" t="0" r="7620" b="0"/>
+            <wp:docPr id="19" name="Picture 19"/>
+            <wp:cNvGraphicFramePr>
+              <a:graphicFrameLocks xmlns:a="http://schemas.openxmlformats.org/drawingml/2006/main" noChangeAspect="1"/>
+            </wp:cNvGraphicFramePr>
+            <a:graphic xmlns:a="http://schemas.openxmlformats.org/drawingml/2006/main">
+              <a:graphicData uri="http://schemas.openxmlformats.org/drawingml/2006/picture">
+                <pic:pic xmlns:pic="http://schemas.openxmlformats.org/drawingml/2006/picture">
+                  <pic:nvPicPr>
+                    <pic:cNvPr id="0" name=""/>
+                    <pic:cNvPicPr/>
+                  </pic:nvPicPr>
+                  <pic:blipFill rotWithShape="1">
+                    <a:blip r:embed="rId18"/>
+                    <a:srcRect t="71196" r="33955" b="9063"/>
+                    <a:stretch/>
+                  </pic:blipFill>
+                  <pic:spPr bwMode="auto">
+                    <a:xfrm>
+                      <a:off x="0" y="0"/>
+                      <a:ext cx="5795866" cy="973583"/>
+                    </a:xfrm>
+                    <a:prstGeom prst="rect">
+                      <a:avLst/>
+                    </a:prstGeom>
+                    <a:ln>
+                      <a:noFill/>
+                    </a:ln>
+                    <a:extLst>
+                      <a:ext uri="{53640926-AAD7-44D8-BBD7-CCE9431645EC}">
+                        <a14:shadowObscured xmlns:a14="http://schemas.microsoft.com/office/drawing/2010/main"/>
+                      </a:ext>
+                    </a:extLst>
+                  </pic:spPr>
+                </pic:pic>
+              </a:graphicData>
+            </a:graphic>
+          </wp:inline>
+        </w:drawing>
+      </w:r>
+    </w:p>
+    <w:p>
+      <w:r>
+        <w:rPr>
+          <w:noProof/>
+        </w:rPr>
+        <w:drawing>
+          <wp:inline distT="0" distB="0" distL="0" distR="0" wp14:anchorId="24D296DD" wp14:editId="3DF26B2F">
+            <wp:extent cx="5769701" cy="1057275"/>
+            <wp:effectExtent l="0" t="0" r="2540" b="0"/>
+            <wp:docPr id="23" name="Picture 23"/>
+            <wp:cNvGraphicFramePr>
+              <a:graphicFrameLocks xmlns:a="http://schemas.openxmlformats.org/drawingml/2006/main" noChangeAspect="1"/>
+            </wp:cNvGraphicFramePr>
+            <a:graphic xmlns:a="http://schemas.openxmlformats.org/drawingml/2006/main">
+              <a:graphicData uri="http://schemas.openxmlformats.org/drawingml/2006/picture">
+                <pic:pic xmlns:pic="http://schemas.openxmlformats.org/drawingml/2006/picture">
+                  <pic:nvPicPr>
+                    <pic:cNvPr id="0" name=""/>
+                    <pic:cNvPicPr/>
+                  </pic:nvPicPr>
+                  <pic:blipFill rotWithShape="1">
+                    <a:blip r:embed="rId19"/>
+                    <a:srcRect t="70997" r="35114" b="7855"/>
+                    <a:stretch/>
+                  </pic:blipFill>
+                  <pic:spPr bwMode="auto">
+                    <a:xfrm>
+                      <a:off x="0" y="0"/>
+                      <a:ext cx="5774348" cy="1058127"/>
+                    </a:xfrm>
+                    <a:prstGeom prst="rect">
+                      <a:avLst/>
+                    </a:prstGeom>
+                    <a:ln>
+                      <a:noFill/>
+                    </a:ln>
+                    <a:extLst>
+                      <a:ext uri="{53640926-AAD7-44D8-BBD7-CCE9431645EC}">
+                        <a14:shadowObscured xmlns:a14="http://schemas.microsoft.com/office/drawing/2010/main"/>
+                      </a:ext>
+                    </a:extLst>
+                  </pic:spPr>
+                </pic:pic>
+              </a:graphicData>
+            </a:graphic>
+          </wp:inline>
+        </w:drawing>
+      </w:r>
+    </w:p>
+    <w:p>
+      <w:r>
+        <w:rPr>
+          <w:noProof/>
+        </w:rPr>
+        <w:drawing>
+          <wp:inline distT="0" distB="0" distL="0" distR="0" wp14:anchorId="1806CE2E" wp14:editId="582087F6">
+            <wp:extent cx="2371725" cy="1401474"/>
+            <wp:effectExtent l="0" t="0" r="0" b="8255"/>
+            <wp:docPr id="24" name="Picture 24"/>
+            <wp:cNvGraphicFramePr>
+              <a:graphicFrameLocks xmlns:a="http://schemas.openxmlformats.org/drawingml/2006/main" noChangeAspect="1"/>
+            </wp:cNvGraphicFramePr>
+            <a:graphic xmlns:a="http://schemas.openxmlformats.org/drawingml/2006/main">
+              <a:graphicData uri="http://schemas.openxmlformats.org/drawingml/2006/picture">
+                <pic:pic xmlns:pic="http://schemas.openxmlformats.org/drawingml/2006/picture">
+                  <pic:nvPicPr>
+                    <pic:cNvPr id="0" name=""/>
+                    <pic:cNvPicPr/>
+                  </pic:nvPicPr>
+                  <pic:blipFill rotWithShape="1">
+                    <a:blip r:embed="rId20"/>
+                    <a:srcRect t="71904" r="81316" b="8459"/>
+                    <a:stretch/>
+                  </pic:blipFill>
+                  <pic:spPr bwMode="auto">
+                    <a:xfrm>
+                      <a:off x="0" y="0"/>
+                      <a:ext cx="2373637" cy="1402604"/>
+                    </a:xfrm>
+                    <a:prstGeom prst="rect">
+                      <a:avLst/>
+                    </a:prstGeom>
+                    <a:ln>
+                      <a:noFill/>
+                    </a:ln>
+                    <a:extLst>
+                      <a:ext uri="{53640926-AAD7-44D8-BBD7-CCE9431645EC}">
+                        <a14:shadowObscured xmlns:a14="http://schemas.microsoft.com/office/drawing/2010/main"/>
+                      </a:ext>
+                    </a:extLst>
+                  </pic:spPr>
+                </pic:pic>
+              </a:graphicData>
+            </a:graphic>
+          </wp:inline>
+        </w:drawing>
+      </w:r>
+    </w:p>
+    <w:p/>
+    <w:p/>
+    <w:p/>
+    <w:p/>
+    <w:p/>
+    <w:p/>
+    <w:p/>
+    <w:p/>
+    <w:p/>
+    <w:p/>
+    <w:p/>
+    <w:p/>
+    <w:p/>
+    <w:p>
+      <w:pPr>
+        <w:rPr>
+          <w:b/>
+          <w:u w:val="single"/>
+        </w:rPr>
+      </w:pPr>
+    </w:p>
+    <w:p>
+      <w:pPr>
+        <w:rPr>
+          <w:b/>
+          <w:u w:val="single"/>
+        </w:rPr>
+      </w:pPr>
+    </w:p>
+    <w:p>
+      <w:pPr>
+        <w:rPr>
+          <w:b/>
+        </w:rPr>
+      </w:pPr>
+      <w:r>
+        <w:rPr>
+          <w:b/>
+        </w:rPr>
+        <w:lastRenderedPageBreak/>
+        <w:t>Procedure students’ Mentor/Reviewer</w:t>
+      </w:r>
+    </w:p>
+    <w:p/>
+    <w:p>
+      <w:r>
+        <w:t>\d//</w:t>
+      </w:r>
+    </w:p>
+    <w:p>
+      <w:r>
+        <w:t xml:space="preserve">CREATE PROCEDURE </w:t>
+      </w:r>
+      <w:proofErr w:type="spellStart"/>
+      <w:proofErr w:type="gramStart"/>
+      <w:r>
+        <w:t>GenderMenRevTotal</w:t>
+      </w:r>
+      <w:proofErr w:type="spellEnd"/>
+      <w:r>
+        <w:t>(</w:t>
+      </w:r>
+      <w:proofErr w:type="gramEnd"/>
+      <w:r>
+        <w:t xml:space="preserve">IN </w:t>
+      </w:r>
+      <w:proofErr w:type="spellStart"/>
+      <w:r>
+        <w:t>sgender</w:t>
+      </w:r>
+      <w:proofErr w:type="spellEnd"/>
+      <w:r>
+        <w:t xml:space="preserve"> INT(6))</w:t>
+      </w:r>
+    </w:p>
+    <w:p>
+      <w:r>
+        <w:t>BEGIN</w:t>
+      </w:r>
     </w:p>
     <w:p>
       <w:r>
         <w:t xml:space="preserve">SELECT </w:t>
       </w:r>
-      <w:proofErr w:type="spellStart"/>
       <w:proofErr w:type="gramStart"/>
       <w:r>
-        <w:t>S.Sfirst</w:t>
-      </w:r>
-      <w:proofErr w:type="spellEnd"/>
+        <w:t>count(</w:t>
+      </w:r>
       <w:proofErr w:type="gramEnd"/>
       <w:r>
-        <w:t xml:space="preserve">, </w:t>
-      </w:r>
-      <w:proofErr w:type="spellStart"/>
-      <w:r>
-        <w:t>S.Slast</w:t>
-      </w:r>
-      <w:proofErr w:type="spellEnd"/>
-      <w:r>
-        <w:t xml:space="preserve">, </w:t>
-      </w:r>
-      <w:proofErr w:type="spellStart"/>
+        <w:t xml:space="preserve">*) AS </w:t>
+      </w:r>
+      <w:proofErr w:type="spellStart"/>
+      <w:r>
+        <w:t>totalGender</w:t>
+      </w:r>
+      <w:proofErr w:type="spellEnd"/>
+    </w:p>
+    <w:p>
+      <w:r>
+        <w:t xml:space="preserve">FROM </w:t>
+      </w:r>
+      <w:proofErr w:type="spellStart"/>
+      <w:r>
+        <w:t>Men_Rev</w:t>
+      </w:r>
+      <w:proofErr w:type="spellEnd"/>
+      <w:r>
+        <w:t xml:space="preserve"> R</w:t>
+      </w:r>
+    </w:p>
+    <w:p>
+      <w:r>
+        <w:t xml:space="preserve">JOIN Gender G on </w:t>
+      </w:r>
+      <w:proofErr w:type="spellStart"/>
+      <w:proofErr w:type="gramStart"/>
       <w:r>
         <w:t>G.Ggender</w:t>
       </w:r>
-      <w:proofErr w:type="spellEnd"/>
-      <w:r>
-        <w:t xml:space="preserve">, </w:t>
-      </w:r>
-      <w:proofErr w:type="spellStart"/>
-      <w:r>
-        <w:t>E.Eethnicity</w:t>
-      </w:r>
-      <w:proofErr w:type="spellEnd"/>
-      <w:r>
-        <w:t xml:space="preserve">, </w:t>
-      </w:r>
-      <w:proofErr w:type="spellStart"/>
-      <w:r>
-        <w:t>M.Mmajor</w:t>
-      </w:r>
-      <w:proofErr w:type="spellEnd"/>
-      <w:r>
-        <w:t xml:space="preserve">, </w:t>
-      </w:r>
-      <w:proofErr w:type="spellStart"/>
-      <w:r>
-        <w:t>C.Cclass</w:t>
-      </w:r>
-      <w:proofErr w:type="spellEnd"/>
-    </w:p>
-    <w:p>
-      <w:r>
-        <w:t>FROM Student S</w:t>
-      </w:r>
-    </w:p>
-    <w:p>
-      <w:r>
-        <w:t xml:space="preserve">JOIN Gender G on </w:t>
+      <w:proofErr w:type="gramEnd"/>
+      <w:r>
+        <w:t>_id</w:t>
+      </w:r>
+      <w:proofErr w:type="spellEnd"/>
+      <w:r>
+        <w:t xml:space="preserve"> = </w:t>
+      </w:r>
+      <w:proofErr w:type="spellStart"/>
+      <w:r>
+        <w:t>R.MRgender</w:t>
+      </w:r>
+      <w:proofErr w:type="spellEnd"/>
+    </w:p>
+    <w:p>
+      <w:r>
+        <w:t xml:space="preserve">WHERE </w:t>
       </w:r>
       <w:proofErr w:type="spellStart"/>
       <w:proofErr w:type="gramStart"/>
@@ -20541,293 +21401,190 @@
       </w:r>
       <w:proofErr w:type="spellStart"/>
       <w:r>
-        <w:t>S.Sgender</w:t>
-      </w:r>
-      <w:proofErr w:type="spellEnd"/>
-    </w:p>
-    <w:p>
-      <w:r>
-        <w:t xml:space="preserve">JOIN Ethnicity E on </w:t>
-      </w:r>
-      <w:proofErr w:type="spellStart"/>
-      <w:proofErr w:type="gramStart"/>
-      <w:r>
-        <w:t>E.Eethnicity</w:t>
-      </w:r>
-      <w:proofErr w:type="gramEnd"/>
-      <w:r>
-        <w:t>_id</w:t>
-      </w:r>
-      <w:proofErr w:type="spellEnd"/>
-      <w:r>
-        <w:t xml:space="preserve"> = </w:t>
-      </w:r>
-      <w:proofErr w:type="spellStart"/>
-      <w:r>
-        <w:t>S.Sethnicity</w:t>
-      </w:r>
-      <w:proofErr w:type="spellEnd"/>
-    </w:p>
-    <w:p>
-      <w:r>
-        <w:t xml:space="preserve">JOIN Major M on </w:t>
-      </w:r>
-      <w:proofErr w:type="spellStart"/>
-      <w:proofErr w:type="gramStart"/>
-      <w:r>
-        <w:t>M.Mmajor</w:t>
-      </w:r>
-      <w:proofErr w:type="gramEnd"/>
-      <w:r>
-        <w:t>_id</w:t>
-      </w:r>
-      <w:proofErr w:type="spellEnd"/>
-      <w:r>
-        <w:t xml:space="preserve"> = </w:t>
-      </w:r>
-      <w:proofErr w:type="spellStart"/>
-      <w:r>
-        <w:t>S.Smajor</w:t>
-      </w:r>
-      <w:proofErr w:type="spellEnd"/>
-    </w:p>
-    <w:p>
-      <w:r>
-        <w:t xml:space="preserve">JOIN Classification C on </w:t>
-      </w:r>
-      <w:proofErr w:type="spellStart"/>
-      <w:proofErr w:type="gramStart"/>
-      <w:r>
-        <w:t>C.Cclass</w:t>
-      </w:r>
-      <w:proofErr w:type="gramEnd"/>
-      <w:r>
-        <w:t>_id</w:t>
-      </w:r>
-      <w:proofErr w:type="spellEnd"/>
-      <w:r>
-        <w:t xml:space="preserve"> = </w:t>
-      </w:r>
-      <w:proofErr w:type="spellStart"/>
-      <w:r>
-        <w:t>S.Sclass</w:t>
-      </w:r>
-      <w:proofErr w:type="spellEnd"/>
-    </w:p>
-    <w:p>
-      <w:r>
-        <w:t xml:space="preserve">WHERE </w:t>
-      </w:r>
-      <w:proofErr w:type="spellStart"/>
-      <w:proofErr w:type="gramStart"/>
-      <w:r>
-        <w:t>S.Slast</w:t>
-      </w:r>
-      <w:proofErr w:type="spellEnd"/>
-      <w:proofErr w:type="gramEnd"/>
-      <w:r>
-        <w:t xml:space="preserve"> = ‘Smith’;</w:t>
+        <w:t>sgender</w:t>
+      </w:r>
+      <w:proofErr w:type="spellEnd"/>
+      <w:r>
+        <w:t>;</w:t>
+      </w:r>
+    </w:p>
+    <w:p>
+      <w:r>
+        <w:t>END//</w:t>
+      </w:r>
+    </w:p>
+    <w:p>
+      <w:r>
+        <w:t>\d;</w:t>
+      </w:r>
+    </w:p>
+    <w:p>
+      <w:r>
+        <w:rPr>
+          <w:noProof/>
+        </w:rPr>
+        <w:drawing>
+          <wp:inline distT="0" distB="0" distL="0" distR="0" wp14:anchorId="730CCC9E" wp14:editId="4D12CAF3">
+            <wp:extent cx="4733925" cy="4564856"/>
+            <wp:effectExtent l="0" t="0" r="0" b="7620"/>
+            <wp:docPr id="25" name="Picture 25"/>
+            <wp:cNvGraphicFramePr>
+              <a:graphicFrameLocks xmlns:a="http://schemas.openxmlformats.org/drawingml/2006/main" noChangeAspect="1"/>
+            </wp:cNvGraphicFramePr>
+            <a:graphic xmlns:a="http://schemas.openxmlformats.org/drawingml/2006/main">
+              <a:graphicData uri="http://schemas.openxmlformats.org/drawingml/2006/picture">
+                <pic:pic xmlns:pic="http://schemas.openxmlformats.org/drawingml/2006/picture">
+                  <pic:nvPicPr>
+                    <pic:cNvPr id="0" name=""/>
+                    <pic:cNvPicPr/>
+                  </pic:nvPicPr>
+                  <pic:blipFill rotWithShape="1">
+                    <a:blip r:embed="rId21"/>
+                    <a:srcRect t="4229" r="61952" b="30514"/>
+                    <a:stretch/>
+                  </pic:blipFill>
+                  <pic:spPr bwMode="auto">
+                    <a:xfrm>
+                      <a:off x="0" y="0"/>
+                      <a:ext cx="4737740" cy="4568535"/>
+                    </a:xfrm>
+                    <a:prstGeom prst="rect">
+                      <a:avLst/>
+                    </a:prstGeom>
+                    <a:ln>
+                      <a:noFill/>
+                    </a:ln>
+                    <a:extLst>
+                      <a:ext uri="{53640926-AAD7-44D8-BBD7-CCE9431645EC}">
+                        <a14:shadowObscured xmlns:a14="http://schemas.microsoft.com/office/drawing/2010/main"/>
+                      </a:ext>
+                    </a:extLst>
+                  </pic:spPr>
+                </pic:pic>
+              </a:graphicData>
+            </a:graphic>
+          </wp:inline>
+        </w:drawing>
+      </w:r>
+    </w:p>
+    <w:p>
+      <w:pPr>
+        <w:rPr>
+          <w:noProof/>
+        </w:rPr>
+      </w:pPr>
+    </w:p>
+    <w:p>
+      <w:r>
+        <w:rPr>
+          <w:noProof/>
+        </w:rPr>
+        <w:lastRenderedPageBreak/>
+        <w:drawing>
+          <wp:inline distT="0" distB="0" distL="0" distR="0" wp14:anchorId="6500A85D" wp14:editId="6547DAB0">
+            <wp:extent cx="2371725" cy="1401474"/>
+            <wp:effectExtent l="0" t="0" r="0" b="8255"/>
+            <wp:docPr id="6" name="Picture 6"/>
+            <wp:cNvGraphicFramePr>
+              <a:graphicFrameLocks xmlns:a="http://schemas.openxmlformats.org/drawingml/2006/main" noChangeAspect="1"/>
+            </wp:cNvGraphicFramePr>
+            <a:graphic xmlns:a="http://schemas.openxmlformats.org/drawingml/2006/main">
+              <a:graphicData uri="http://schemas.openxmlformats.org/drawingml/2006/picture">
+                <pic:pic xmlns:pic="http://schemas.openxmlformats.org/drawingml/2006/picture">
+                  <pic:nvPicPr>
+                    <pic:cNvPr id="0" name=""/>
+                    <pic:cNvPicPr/>
+                  </pic:nvPicPr>
+                  <pic:blipFill rotWithShape="1">
+                    <a:blip r:embed="rId20"/>
+                    <a:srcRect t="71904" r="81316" b="8459"/>
+                    <a:stretch/>
+                  </pic:blipFill>
+                  <pic:spPr bwMode="auto">
+                    <a:xfrm>
+                      <a:off x="0" y="0"/>
+                      <a:ext cx="2373637" cy="1402604"/>
+                    </a:xfrm>
+                    <a:prstGeom prst="rect">
+                      <a:avLst/>
+                    </a:prstGeom>
+                    <a:ln>
+                      <a:noFill/>
+                    </a:ln>
+                    <a:extLst>
+                      <a:ext uri="{53640926-AAD7-44D8-BBD7-CCE9431645EC}">
+                        <a14:shadowObscured xmlns:a14="http://schemas.microsoft.com/office/drawing/2010/main"/>
+                      </a:ext>
+                    </a:extLst>
+                  </pic:spPr>
+                </pic:pic>
+              </a:graphicData>
+            </a:graphic>
+          </wp:inline>
+        </w:drawing>
+      </w:r>
+      <w:r>
+        <w:rPr>
+          <w:noProof/>
+        </w:rPr>
+        <w:drawing>
+          <wp:inline distT="0" distB="0" distL="0" distR="0" wp14:anchorId="109D8927" wp14:editId="06A35046">
+            <wp:extent cx="5495925" cy="1000125"/>
+            <wp:effectExtent l="0" t="0" r="9525" b="9525"/>
+            <wp:docPr id="26" name="Picture 26"/>
+            <wp:cNvGraphicFramePr>
+              <a:graphicFrameLocks xmlns:a="http://schemas.openxmlformats.org/drawingml/2006/main" noChangeAspect="1"/>
+            </wp:cNvGraphicFramePr>
+            <a:graphic xmlns:a="http://schemas.openxmlformats.org/drawingml/2006/main">
+              <a:graphicData uri="http://schemas.openxmlformats.org/drawingml/2006/picture">
+                <pic:pic xmlns:pic="http://schemas.openxmlformats.org/drawingml/2006/picture">
+                  <pic:nvPicPr>
+                    <pic:cNvPr id="0" name=""/>
+                    <pic:cNvPicPr/>
+                  </pic:nvPicPr>
+                  <pic:blipFill rotWithShape="1">
+                    <a:blip r:embed="rId22"/>
+                    <a:srcRect t="41318" r="41678" b="39805"/>
+                    <a:stretch/>
+                  </pic:blipFill>
+                  <pic:spPr bwMode="auto">
+                    <a:xfrm>
+                      <a:off x="0" y="0"/>
+                      <a:ext cx="5505657" cy="1001896"/>
+                    </a:xfrm>
+                    <a:prstGeom prst="rect">
+                      <a:avLst/>
+                    </a:prstGeom>
+                    <a:ln>
+                      <a:noFill/>
+                    </a:ln>
+                    <a:extLst>
+                      <a:ext uri="{53640926-AAD7-44D8-BBD7-CCE9431645EC}">
+                        <a14:shadowObscured xmlns:a14="http://schemas.microsoft.com/office/drawing/2010/main"/>
+                      </a:ext>
+                    </a:extLst>
+                  </pic:spPr>
+                </pic:pic>
+              </a:graphicData>
+            </a:graphic>
+          </wp:inline>
+        </w:drawing>
+      </w:r>
+    </w:p>
+    <w:p>
+      <w:r>
+        <w:br w:type="page"/>
       </w:r>
     </w:p>
     <w:p/>
     <w:p>
-      <w:r>
-        <w:t xml:space="preserve">CREATE VIEW </w:t>
-      </w:r>
-      <w:proofErr w:type="spellStart"/>
-      <w:r>
-        <w:t>MentorRoster</w:t>
-      </w:r>
-      <w:proofErr w:type="spellEnd"/>
-    </w:p>
-    <w:p>
-      <w:r>
-        <w:t xml:space="preserve">SELECT </w:t>
-      </w:r>
-      <w:proofErr w:type="spellStart"/>
-      <w:proofErr w:type="gramStart"/>
-      <w:r>
-        <w:t>R.MRfirst</w:t>
-      </w:r>
-      <w:proofErr w:type="spellEnd"/>
-      <w:proofErr w:type="gramEnd"/>
-      <w:r>
-        <w:t xml:space="preserve">, </w:t>
-      </w:r>
-      <w:proofErr w:type="spellStart"/>
-      <w:r>
-        <w:t>R.MRlast</w:t>
-      </w:r>
-      <w:proofErr w:type="spellEnd"/>
-      <w:r>
-        <w:t xml:space="preserve">, </w:t>
-      </w:r>
-      <w:proofErr w:type="spellStart"/>
-      <w:r>
-        <w:t>G.Ggender</w:t>
-      </w:r>
-      <w:proofErr w:type="spellEnd"/>
-      <w:r>
-        <w:t xml:space="preserve">, </w:t>
-      </w:r>
-      <w:proofErr w:type="spellStart"/>
-      <w:r>
-        <w:t>E.Eethnicity</w:t>
-      </w:r>
-      <w:proofErr w:type="spellEnd"/>
-      <w:r>
-        <w:t xml:space="preserve">, </w:t>
-      </w:r>
-      <w:proofErr w:type="spellStart"/>
-      <w:r>
-        <w:t>M.Mmajor</w:t>
-      </w:r>
-      <w:proofErr w:type="spellEnd"/>
-      <w:r>
-        <w:t xml:space="preserve">, </w:t>
-      </w:r>
-      <w:proofErr w:type="spellStart"/>
-      <w:r>
-        <w:t>C.Cclass</w:t>
-      </w:r>
-      <w:proofErr w:type="spellEnd"/>
-    </w:p>
-    <w:p>
-      <w:r>
-        <w:t xml:space="preserve">FROM </w:t>
-      </w:r>
-      <w:proofErr w:type="spellStart"/>
-      <w:r>
-        <w:t>Men_Rev</w:t>
-      </w:r>
-      <w:proofErr w:type="spellEnd"/>
-      <w:r>
-        <w:t xml:space="preserve"> R</w:t>
-      </w:r>
-    </w:p>
-    <w:p>
-      <w:r>
-        <w:t xml:space="preserve">JOIN Gender G on </w:t>
-      </w:r>
-      <w:proofErr w:type="spellStart"/>
-      <w:proofErr w:type="gramStart"/>
-      <w:r>
-        <w:t>G.Ggender</w:t>
-      </w:r>
-      <w:proofErr w:type="gramEnd"/>
-      <w:r>
-        <w:t>_id</w:t>
-      </w:r>
-      <w:proofErr w:type="spellEnd"/>
-      <w:r>
-        <w:t xml:space="preserve"> = </w:t>
-      </w:r>
-      <w:proofErr w:type="spellStart"/>
-      <w:r>
-        <w:t>R.MRgender</w:t>
-      </w:r>
-      <w:proofErr w:type="spellEnd"/>
-    </w:p>
-    <w:p>
-      <w:r>
-        <w:t xml:space="preserve">JOIN Ethnicity E on </w:t>
-      </w:r>
-      <w:proofErr w:type="spellStart"/>
-      <w:proofErr w:type="gramStart"/>
-      <w:r>
-        <w:t>E.Eethnicity</w:t>
-      </w:r>
-      <w:proofErr w:type="gramEnd"/>
-      <w:r>
-        <w:t>_id</w:t>
-      </w:r>
-      <w:proofErr w:type="spellEnd"/>
-      <w:r>
-        <w:t xml:space="preserve"> = </w:t>
-      </w:r>
-      <w:proofErr w:type="spellStart"/>
-      <w:r>
-        <w:t>R.MRethnicity</w:t>
-      </w:r>
-      <w:proofErr w:type="spellEnd"/>
-    </w:p>
-    <w:p>
-      <w:r>
-        <w:t xml:space="preserve">JOIN Title </w:t>
-      </w:r>
-      <w:proofErr w:type="spellStart"/>
-      <w:r>
-        <w:t>T on</w:t>
-      </w:r>
-      <w:proofErr w:type="spellEnd"/>
-      <w:r>
-        <w:t xml:space="preserve"> </w:t>
-      </w:r>
-      <w:proofErr w:type="spellStart"/>
-      <w:proofErr w:type="gramStart"/>
-      <w:r>
-        <w:t>T.Ttitle</w:t>
-      </w:r>
-      <w:proofErr w:type="gramEnd"/>
-      <w:r>
-        <w:t>_id</w:t>
-      </w:r>
-      <w:proofErr w:type="spellEnd"/>
-      <w:r>
-        <w:t xml:space="preserve"> = </w:t>
-      </w:r>
-      <w:proofErr w:type="spellStart"/>
-      <w:r>
-        <w:t>R.MRtitle</w:t>
-      </w:r>
-      <w:proofErr w:type="spellEnd"/>
-    </w:p>
-    <w:p>
-      <w:r>
-        <w:t xml:space="preserve">JOIN Institution I on </w:t>
-      </w:r>
-      <w:proofErr w:type="spellStart"/>
-      <w:proofErr w:type="gramStart"/>
-      <w:r>
-        <w:t>I.Iinst</w:t>
-      </w:r>
-      <w:proofErr w:type="gramEnd"/>
-      <w:r>
-        <w:t>_id</w:t>
-      </w:r>
-      <w:proofErr w:type="spellEnd"/>
-      <w:r>
-        <w:t xml:space="preserve"> = </w:t>
-      </w:r>
-      <w:proofErr w:type="spellStart"/>
-      <w:r>
-        <w:t>R.MRinst_name</w:t>
-      </w:r>
-      <w:proofErr w:type="spellEnd"/>
-    </w:p>
-    <w:p>
-      <w:r>
-        <w:t xml:space="preserve">WHERE </w:t>
-      </w:r>
-      <w:proofErr w:type="spellStart"/>
-      <w:proofErr w:type="gramStart"/>
-      <w:r>
-        <w:t>S.Slast</w:t>
-      </w:r>
-      <w:proofErr w:type="spellEnd"/>
-      <w:proofErr w:type="gramEnd"/>
-      <w:r>
-        <w:t xml:space="preserve"> = ‘Smith’;</w:t>
-      </w:r>
-    </w:p>
-    <w:p/>
-    <w:p>
       <w:pPr>
         <w:pStyle w:val="Heading1"/>
       </w:pPr>
-      <w:bookmarkStart w:id="14" w:name="_Toc499816635"/>
-      <w:r>
-        <w:lastRenderedPageBreak/>
+      <w:bookmarkStart w:id="14" w:name="_Toc500164539"/>
+      <w:bookmarkStart w:id="15" w:name="_GoBack"/>
+      <w:bookmarkEnd w:id="15"/>
+      <w:r>
         <w:t>1.13 Reports</w:t>
       </w:r>
       <w:bookmarkEnd w:id="14"/>
@@ -21162,6 +21919,7 @@
     </w:p>
     <w:p>
       <w:r>
+        <w:lastRenderedPageBreak/>
         <w:t xml:space="preserve">SELECT </w:t>
       </w:r>
       <w:proofErr w:type="spellStart"/>
@@ -21183,7 +21941,6 @@
     </w:p>
     <w:p>
       <w:r>
-        <w:lastRenderedPageBreak/>
         <w:t xml:space="preserve">FROM </w:t>
       </w:r>
       <w:proofErr w:type="spellStart"/>
@@ -21369,12 +22126,12 @@
       <w:pPr>
         <w:pStyle w:val="Heading1"/>
       </w:pPr>
-      <w:bookmarkStart w:id="15" w:name="_Toc499816636"/>
+      <w:bookmarkStart w:id="16" w:name="_Toc500164540"/>
       <w:r>
         <w:lastRenderedPageBreak/>
         <w:t>1.14 Graphical User Interface</w:t>
       </w:r>
-      <w:bookmarkEnd w:id="15"/>
+      <w:bookmarkEnd w:id="16"/>
     </w:p>
     <w:p/>
     <w:p>
@@ -21398,7 +22155,7 @@
                     <pic:cNvPicPr/>
                   </pic:nvPicPr>
                   <pic:blipFill>
-                    <a:blip r:embed="rId17" cstate="print">
+                    <a:blip r:embed="rId23" cstate="print">
                       <a:extLst>
                         <a:ext uri="{28A0092B-C50C-407E-A947-70E740481C1C}">
                           <a14:useLocalDpi xmlns:a14="http://schemas.microsoft.com/office/drawing/2010/main" val="0"/>
@@ -21444,7 +22201,7 @@
                     <pic:cNvPicPr/>
                   </pic:nvPicPr>
                   <pic:blipFill>
-                    <a:blip r:embed="rId18" cstate="print">
+                    <a:blip r:embed="rId24" cstate="print">
                       <a:extLst>
                         <a:ext uri="{28A0092B-C50C-407E-A947-70E740481C1C}">
                           <a14:useLocalDpi xmlns:a14="http://schemas.microsoft.com/office/drawing/2010/main" val="0"/>
@@ -21620,7 +22377,7 @@
         <w:sz w:val="24"/>
         <w:szCs w:val="24"/>
       </w:rPr>
-      <w:t>27</w:t>
+      <w:t>31</w:t>
     </w:r>
     <w:r>
       <w:rPr>
@@ -23898,7 +24655,7 @@
 </file>
 
 <file path=customXml/itemProps1.xml><?xml version="1.0" encoding="utf-8"?>
-<ds:datastoreItem xmlns:ds="http://schemas.openxmlformats.org/officeDocument/2006/customXml" ds:itemID="{22D34FFE-2484-4FAE-9A86-BA1F39273A71}">
+<ds:datastoreItem xmlns:ds="http://schemas.openxmlformats.org/officeDocument/2006/customXml" ds:itemID="{CA248801-847D-4893-BF8D-8334523CBD63}">
   <ds:schemaRefs>
     <ds:schemaRef ds:uri="http://schemas.openxmlformats.org/officeDocument/2006/bibliography"/>
   </ds:schemaRefs>

</xml_diff>